<commit_message>
project 2 + lab8
</commit_message>
<xml_diff>
--- a/project/Project2/Report_Collection_Template.docx
+++ b/project/Project2/Report_Collection_Template.docx
@@ -1794,6 +1794,7 @@
           <w:i/>
           <w:sz w:val="24"/>
           <w:szCs w:val="24"/>
+          <w:lang w:eastAsia="zh-CN"/>
         </w:rPr>
       </w:pPr>
       <w:r>
@@ -1899,17 +1900,24 @@
         </w:rPr>
         <w:t xml:space="preserve">In part 3, the round robin scheduling succeeds. Each program will run 1 second each time and go to next program and run until the last program remaining. Then run the last program and ends exits main. </w:t>
       </w:r>
-    </w:p>
-    <w:p>
-      <w:pPr>
-        <w:rPr>
-          <w:rFonts w:ascii="Times New Roman" w:hAnsi="Times New Roman" w:cs="Times New Roman"/>
-          <w:i/>
-          <w:sz w:val="24"/>
-          <w:szCs w:val="24"/>
-          <w:lang w:eastAsia="zh-CN"/>
-        </w:rPr>
-      </w:pPr>
+      <w:r>
+        <w:rPr>
+          <w:rFonts w:ascii="Times New Roman" w:hAnsi="Times New Roman" w:cs="Times New Roman"/>
+          <w:i/>
+          <w:sz w:val="24"/>
+          <w:szCs w:val="24"/>
+        </w:rPr>
+        <w:t>In part 4, the program can read from proc/PID and print out the processes</w:t>
+      </w:r>
+      <w:r>
+        <w:rPr>
+          <w:rFonts w:ascii="Times New Roman" w:hAnsi="Times New Roman" w:cs="Times New Roman"/>
+          <w:i/>
+          <w:sz w:val="24"/>
+          <w:szCs w:val="24"/>
+        </w:rPr>
+        <w:t xml:space="preserve">, which can also show each program is running or stopped. </w:t>
+      </w:r>
     </w:p>
     <w:p>
       <w:pPr>
@@ -1935,47 +1943,57 @@
         <w:rPr>
           <w:rFonts w:ascii="Times New Roman" w:hAnsi="Times New Roman" w:cs="Times New Roman"/>
           <w:i/>
-          <w:sz w:val="24"/>
-          <w:szCs w:val="24"/>
-        </w:rPr>
-      </w:pPr>
-      <w:r>
-        <w:rPr>
-          <w:rFonts w:ascii="Times New Roman" w:hAnsi="Times New Roman" w:cs="Times New Roman"/>
-          <w:i/>
-          <w:sz w:val="24"/>
-          <w:szCs w:val="24"/>
-        </w:rPr>
-        <w:t xml:space="preserve">Give any concluding remarks here. If you learned anything talk about that here as well. If you discovered anything </w:t>
-      </w:r>
-      <w:r>
-        <w:rPr>
-          <w:rFonts w:ascii="Times New Roman" w:hAnsi="Times New Roman" w:cs="Times New Roman"/>
-          <w:i/>
-          <w:sz w:val="24"/>
-          <w:szCs w:val="24"/>
-        </w:rPr>
-        <w:t>interesting,</w:t>
-      </w:r>
-      <w:r>
-        <w:rPr>
-          <w:rFonts w:ascii="Times New Roman" w:hAnsi="Times New Roman" w:cs="Times New Roman"/>
-          <w:i/>
-          <w:sz w:val="24"/>
-          <w:szCs w:val="24"/>
-        </w:rPr>
-        <w:t xml:space="preserve"> then talk about it here too.</w:t>
-      </w:r>
-    </w:p>
-    <w:p>
-      <w:pPr>
-        <w:rPr>
-          <w:rFonts w:ascii="Times New Roman" w:hAnsi="Times New Roman" w:cs="Times New Roman"/>
-          <w:i/>
           <w:sz w:val="28"/>
           <w:szCs w:val="28"/>
-        </w:rPr>
-      </w:pPr>
+          <w:lang w:eastAsia="zh-CN"/>
+        </w:rPr>
+      </w:pPr>
+      <w:r>
+        <w:rPr>
+          <w:rFonts w:ascii="Times New Roman" w:hAnsi="Times New Roman" w:cs="Times New Roman"/>
+          <w:i/>
+          <w:sz w:val="24"/>
+          <w:szCs w:val="24"/>
+        </w:rPr>
+        <w:t xml:space="preserve">This project is a good training to give a general idea how the operating system </w:t>
+      </w:r>
+      <w:r>
+        <w:rPr>
+          <w:rFonts w:ascii="Times New Roman" w:hAnsi="Times New Roman" w:cs="Times New Roman"/>
+          <w:i/>
+          <w:sz w:val="24"/>
+          <w:szCs w:val="24"/>
+        </w:rPr>
+        <w:t>creates</w:t>
+      </w:r>
+      <w:r>
+        <w:rPr>
+          <w:rFonts w:ascii="Times New Roman" w:hAnsi="Times New Roman" w:cs="Times New Roman"/>
+          <w:i/>
+          <w:sz w:val="24"/>
+          <w:szCs w:val="24"/>
+        </w:rPr>
+        <w:t xml:space="preserve"> processes and how it executes programs in </w:t>
+      </w:r>
+      <w:r>
+        <w:rPr>
+          <w:rFonts w:ascii="Times New Roman" w:hAnsi="Times New Roman" w:cs="Times New Roman"/>
+          <w:i/>
+          <w:sz w:val="24"/>
+          <w:szCs w:val="24"/>
+        </w:rPr>
+        <w:t>the backstage. And also, along the way to</w:t>
+      </w:r>
+      <w:r>
+        <w:rPr>
+          <w:rFonts w:ascii="Times New Roman" w:hAnsi="Times New Roman" w:cs="Times New Roman"/>
+          <w:i/>
+          <w:sz w:val="24"/>
+          <w:szCs w:val="24"/>
+          <w:lang w:eastAsia="zh-CN"/>
+        </w:rPr>
+        <w:t xml:space="preserve"> implement the round robin algorithm, we can have an in-depth understanding of process scheduling. </w:t>
+      </w:r>
     </w:p>
     <w:sectPr>
       <w:headerReference w:type="default" r:id="rId7"/>

</xml_diff>